<commit_message>
DATABASE UPDATE untuk kontrak
</commit_message>
<xml_diff>
--- a/templates/18 nota dinas pengawasan.docx
+++ b/templates/18 nota dinas pengawasan.docx
@@ -12,8 +12,6 @@
           <w:szCs w:val="22"/>
         </w:rPr>
       </w:pPr>
-      <w:bookmarkStart w:id="0" w:name="_GoBack"/>
-      <w:bookmarkEnd w:id="0"/>
     </w:p>
     <w:p>
       <w:pPr>
@@ -95,7 +93,6 @@
           <w:szCs w:val="24"/>
         </w:rPr>
       </w:pPr>
-      <w:proofErr w:type="spellStart"/>
       <w:r>
         <w:rPr>
           <w:rFonts w:ascii="Arial" w:hAnsi="Arial" w:cs="Arial"/>
@@ -105,7 +102,6 @@
         </w:rPr>
         <w:t>Nomor</w:t>
       </w:r>
-      <w:proofErr w:type="spellEnd"/>
       <w:r>
         <w:rPr>
           <w:rFonts w:ascii="Arial" w:hAnsi="Arial" w:cs="Arial"/>
@@ -131,71 +127,9 @@
           <w:snapToGrid w:val="0"/>
           <w:sz w:val="24"/>
           <w:szCs w:val="24"/>
-        </w:rPr>
-        <w:t>00</w:t>
-      </w:r>
-      <w:r>
-        <w:rPr>
-          <w:rFonts w:ascii="Arial" w:hAnsi="Arial" w:cs="Arial"/>
-          <w:snapToGrid w:val="0"/>
-          <w:sz w:val="24"/>
-          <w:szCs w:val="24"/>
-        </w:rPr>
-        <w:t>560</w:t>
-      </w:r>
-      <w:r>
-        <w:rPr>
-          <w:rFonts w:ascii="Arial" w:hAnsi="Arial" w:cs="Arial"/>
-          <w:snapToGrid w:val="0"/>
-          <w:sz w:val="24"/>
-          <w:szCs w:val="24"/>
-        </w:rPr>
-        <w:t>/611/</w:t>
-      </w:r>
-      <w:r>
-        <w:rPr>
-          <w:rFonts w:ascii="Arial" w:hAnsi="Arial" w:cs="Arial"/>
-          <w:snapToGrid w:val="0"/>
-          <w:sz w:val="24"/>
-          <w:szCs w:val="24"/>
-        </w:rPr>
-        <w:t>M</w:t>
-      </w:r>
-      <w:r>
-        <w:rPr>
-          <w:rFonts w:ascii="Arial" w:hAnsi="Arial" w:cs="Arial"/>
-          <w:snapToGrid w:val="0"/>
-          <w:sz w:val="24"/>
-          <w:szCs w:val="24"/>
-        </w:rPr>
-        <w:t>S DAN</w:t>
-      </w:r>
-      <w:r>
-        <w:rPr>
-          <w:rFonts w:ascii="Arial" w:hAnsi="Arial" w:cs="Arial"/>
-          <w:snapToGrid w:val="0"/>
-          <w:sz w:val="24"/>
-          <w:szCs w:val="24"/>
-        </w:rPr>
-        <w:t>/20</w:t>
-      </w:r>
-      <w:r>
-        <w:rPr>
-          <w:rFonts w:ascii="Arial" w:hAnsi="Arial" w:cs="Arial"/>
-          <w:snapToGrid w:val="0"/>
-          <w:sz w:val="24"/>
-          <w:szCs w:val="24"/>
-        </w:rPr>
-        <w:t>1</w:t>
-      </w:r>
-      <w:r>
-        <w:rPr>
-          <w:rFonts w:ascii="Arial" w:hAnsi="Arial" w:cs="Arial"/>
-          <w:snapToGrid w:val="0"/>
-          <w:sz w:val="24"/>
-          <w:szCs w:val="24"/>
-        </w:rPr>
-        <w:t>0</w:t>
+          <w:highlight w:val="yellow"/>
+        </w:rPr>
+        <w:t>#nosurat#</w:t>
       </w:r>
       <w:r>
         <w:rPr>
@@ -212,55 +146,9 @@
           <w:snapToGrid w:val="0"/>
           <w:sz w:val="24"/>
           <w:szCs w:val="24"/>
-        </w:rPr>
-        <w:t>29</w:t>
-      </w:r>
-      <w:r>
-        <w:rPr>
-          <w:rFonts w:ascii="Arial" w:hAnsi="Arial" w:cs="Arial"/>
-          <w:snapToGrid w:val="0"/>
-          <w:sz w:val="24"/>
-          <w:szCs w:val="24"/>
-        </w:rPr>
-        <w:t xml:space="preserve"> </w:t>
-      </w:r>
-      <w:proofErr w:type="spellStart"/>
-      <w:r>
-        <w:rPr>
-          <w:rFonts w:ascii="Arial" w:hAnsi="Arial" w:cs="Arial"/>
-          <w:snapToGrid w:val="0"/>
-          <w:sz w:val="24"/>
-          <w:szCs w:val="24"/>
-        </w:rPr>
-        <w:t>Juni</w:t>
-      </w:r>
-      <w:proofErr w:type="spellEnd"/>
-      <w:r>
-        <w:rPr>
-          <w:rFonts w:ascii="Arial" w:hAnsi="Arial" w:cs="Arial"/>
-          <w:snapToGrid w:val="0"/>
-          <w:sz w:val="24"/>
-          <w:szCs w:val="24"/>
-        </w:rPr>
-        <w:t xml:space="preserve"> </w:t>
-      </w:r>
-      <w:r>
-        <w:rPr>
-          <w:rFonts w:ascii="Arial" w:hAnsi="Arial" w:cs="Arial"/>
-          <w:snapToGrid w:val="0"/>
-          <w:sz w:val="24"/>
-          <w:szCs w:val="24"/>
-        </w:rPr>
-        <w:t>20</w:t>
-      </w:r>
-      <w:r>
-        <w:rPr>
-          <w:rFonts w:ascii="Arial" w:hAnsi="Arial" w:cs="Arial"/>
-          <w:snapToGrid w:val="0"/>
-          <w:sz w:val="24"/>
-          <w:szCs w:val="24"/>
-        </w:rPr>
-        <w:t>10</w:t>
+          <w:highlight w:val="yellow"/>
+        </w:rPr>
+        <w:t>#tanggal#</w:t>
       </w:r>
     </w:p>
     <w:p>
@@ -276,7 +164,6 @@
           <w:szCs w:val="24"/>
         </w:rPr>
       </w:pPr>
-      <w:proofErr w:type="spellStart"/>
       <w:r>
         <w:rPr>
           <w:rFonts w:ascii="Arial" w:hAnsi="Arial" w:cs="Arial"/>
@@ -286,7 +173,6 @@
         </w:rPr>
         <w:t>Lampiran</w:t>
       </w:r>
-      <w:proofErr w:type="spellEnd"/>
       <w:r>
         <w:rPr>
           <w:rFonts w:ascii="Arial" w:hAnsi="Arial" w:cs="Arial"/>
@@ -321,7 +207,6 @@
           <w:szCs w:val="24"/>
         </w:rPr>
       </w:pPr>
-      <w:proofErr w:type="spellStart"/>
       <w:r>
         <w:rPr>
           <w:rFonts w:ascii="Arial" w:hAnsi="Arial" w:cs="Arial"/>
@@ -331,7 +216,6 @@
         </w:rPr>
         <w:t>Sifat</w:t>
       </w:r>
-      <w:proofErr w:type="spellEnd"/>
       <w:r>
         <w:rPr>
           <w:rFonts w:ascii="Arial" w:hAnsi="Arial" w:cs="Arial"/>
@@ -360,7 +244,6 @@
         </w:rPr>
         <w:tab/>
       </w:r>
-      <w:proofErr w:type="spellStart"/>
       <w:r>
         <w:rPr>
           <w:rFonts w:ascii="Arial" w:hAnsi="Arial" w:cs="Arial"/>
@@ -379,7 +262,6 @@
         </w:rPr>
         <w:t>epada</w:t>
       </w:r>
-      <w:proofErr w:type="spellEnd"/>
       <w:r>
         <w:rPr>
           <w:rFonts w:ascii="Arial" w:hAnsi="Arial" w:cs="Arial"/>
@@ -412,7 +294,6 @@
           <w:szCs w:val="24"/>
         </w:rPr>
       </w:pPr>
-      <w:proofErr w:type="spellStart"/>
       <w:r>
         <w:rPr>
           <w:rFonts w:ascii="Arial" w:hAnsi="Arial" w:cs="Arial"/>
@@ -422,7 +303,6 @@
         </w:rPr>
         <w:t>Perihal</w:t>
       </w:r>
-      <w:proofErr w:type="spellEnd"/>
       <w:r>
         <w:rPr>
           <w:rFonts w:ascii="Arial" w:hAnsi="Arial" w:cs="Arial"/>
@@ -433,77 +313,15 @@
         <w:tab/>
         <w:t xml:space="preserve">:  </w:t>
       </w:r>
-      <w:proofErr w:type="spellStart"/>
-      <w:r>
-        <w:rPr>
-          <w:rFonts w:ascii="Arial" w:hAnsi="Arial" w:cs="Arial"/>
-          <w:snapToGrid w:val="0"/>
-          <w:sz w:val="24"/>
-          <w:szCs w:val="24"/>
-        </w:rPr>
-        <w:t>Penunjukan</w:t>
-      </w:r>
-      <w:proofErr w:type="spellEnd"/>
-      <w:r>
-        <w:rPr>
-          <w:rFonts w:ascii="Arial" w:hAnsi="Arial" w:cs="Arial"/>
-          <w:snapToGrid w:val="0"/>
-          <w:sz w:val="24"/>
-          <w:szCs w:val="24"/>
-        </w:rPr>
-        <w:t xml:space="preserve"> </w:t>
-      </w:r>
-      <w:proofErr w:type="spellStart"/>
-      <w:r>
-        <w:rPr>
-          <w:rFonts w:ascii="Arial" w:hAnsi="Arial" w:cs="Arial"/>
-          <w:snapToGrid w:val="0"/>
-          <w:sz w:val="24"/>
-          <w:szCs w:val="24"/>
-        </w:rPr>
-        <w:t>Direksi</w:t>
-      </w:r>
-      <w:proofErr w:type="spellEnd"/>
-      <w:r>
-        <w:rPr>
-          <w:rFonts w:ascii="Arial" w:hAnsi="Arial" w:cs="Arial"/>
-          <w:snapToGrid w:val="0"/>
-          <w:sz w:val="24"/>
-          <w:szCs w:val="24"/>
-        </w:rPr>
-        <w:t xml:space="preserve"> </w:t>
-      </w:r>
-      <w:proofErr w:type="spellStart"/>
-      <w:r>
-        <w:rPr>
-          <w:rFonts w:ascii="Arial" w:hAnsi="Arial" w:cs="Arial"/>
-          <w:snapToGrid w:val="0"/>
-          <w:sz w:val="24"/>
-          <w:szCs w:val="24"/>
-        </w:rPr>
-        <w:t>dan</w:t>
-      </w:r>
-      <w:proofErr w:type="spellEnd"/>
-      <w:r>
-        <w:rPr>
-          <w:rFonts w:ascii="Arial" w:hAnsi="Arial" w:cs="Arial"/>
-          <w:snapToGrid w:val="0"/>
-          <w:sz w:val="24"/>
-          <w:szCs w:val="24"/>
-        </w:rPr>
-        <w:t xml:space="preserve"> </w:t>
-      </w:r>
-      <w:proofErr w:type="spellStart"/>
-      <w:r>
-        <w:rPr>
-          <w:rFonts w:ascii="Arial" w:hAnsi="Arial" w:cs="Arial"/>
-          <w:snapToGrid w:val="0"/>
-          <w:sz w:val="24"/>
-          <w:szCs w:val="24"/>
-        </w:rPr>
-        <w:t>Pengawas</w:t>
-      </w:r>
-      <w:proofErr w:type="spellEnd"/>
+      <w:r>
+        <w:rPr>
+          <w:rFonts w:ascii="Arial" w:hAnsi="Arial" w:cs="Arial"/>
+          <w:snapToGrid w:val="0"/>
+          <w:sz w:val="24"/>
+          <w:szCs w:val="24"/>
+        </w:rPr>
+        <w:t>Penunjukan Direksi dan Pengawas</w:t>
+      </w:r>
       <w:r>
         <w:rPr>
           <w:rFonts w:ascii="Arial" w:hAnsi="Arial" w:cs="Arial"/>
@@ -547,34 +365,18 @@
           <w:color w:val="000000"/>
           <w:sz w:val="24"/>
           <w:szCs w:val="24"/>
-        </w:rPr>
-      </w:pPr>
-      <w:r>
-        <w:rPr>
-          <w:rFonts w:ascii="Arial" w:hAnsi="Arial" w:cs="Arial"/>
-          <w:snapToGrid w:val="0"/>
-          <w:sz w:val="24"/>
-          <w:szCs w:val="24"/>
-        </w:rPr>
-        <w:t>P</w:t>
-      </w:r>
-      <w:r>
-        <w:rPr>
-          <w:rFonts w:ascii="Arial" w:hAnsi="Arial" w:cs="Arial"/>
-          <w:snapToGrid w:val="0"/>
-          <w:sz w:val="24"/>
-          <w:szCs w:val="24"/>
-        </w:rPr>
-        <w:t xml:space="preserve">T </w:t>
-      </w:r>
-      <w:r>
-        <w:rPr>
-          <w:rFonts w:ascii="Arial" w:hAnsi="Arial" w:cs="Arial"/>
-          <w:snapToGrid w:val="0"/>
-          <w:sz w:val="24"/>
-          <w:szCs w:val="24"/>
-        </w:rPr>
-        <w:t>SHARING VISION INDONESIA</w:t>
+          <w:highlight w:val="cyan"/>
+        </w:rPr>
+      </w:pPr>
+      <w:r>
+        <w:rPr>
+          <w:rFonts w:ascii="Arial" w:hAnsi="Arial" w:cs="Arial"/>
+          <w:snapToGrid w:val="0"/>
+          <w:sz w:val="24"/>
+          <w:szCs w:val="24"/>
+          <w:highlight w:val="cyan"/>
+        </w:rPr>
+        <w:t>#namapemenang#</w:t>
       </w:r>
     </w:p>
     <w:p>
@@ -590,44 +392,18 @@
           <w:rFonts w:ascii="Arial" w:hAnsi="Arial" w:cs="Arial"/>
           <w:sz w:val="24"/>
           <w:szCs w:val="24"/>
-          <w:lang w:val="sv-SE"/>
-        </w:rPr>
-      </w:pPr>
-      <w:r>
-        <w:rPr>
-          <w:rFonts w:ascii="Arial" w:hAnsi="Arial" w:cs="Arial"/>
-          <w:sz w:val="24"/>
-          <w:szCs w:val="24"/>
-          <w:lang w:val="id-ID"/>
-        </w:rPr>
-        <w:t>J</w:t>
-      </w:r>
-      <w:r>
-        <w:rPr>
-          <w:rFonts w:ascii="Arial" w:hAnsi="Arial" w:cs="Arial"/>
-          <w:sz w:val="24"/>
-          <w:szCs w:val="24"/>
           <w:lang w:val="en-US"/>
         </w:rPr>
-        <w:t>L.</w:t>
-      </w:r>
-      <w:r>
-        <w:rPr>
-          <w:rFonts w:ascii="Arial" w:hAnsi="Arial" w:cs="Arial"/>
-          <w:sz w:val="24"/>
-          <w:szCs w:val="24"/>
-          <w:lang w:val="id-ID"/>
-        </w:rPr>
-        <w:t xml:space="preserve"> </w:t>
-      </w:r>
-      <w:r>
-        <w:rPr>
-          <w:rFonts w:ascii="Arial" w:hAnsi="Arial" w:cs="Arial"/>
-          <w:sz w:val="24"/>
-          <w:szCs w:val="24"/>
-          <w:lang w:val="sv-SE"/>
-        </w:rPr>
-        <w:t>Anggrek No. 47 Bandung - 40114</w:t>
+      </w:pPr>
+      <w:r>
+        <w:rPr>
+          <w:rFonts w:ascii="Arial" w:hAnsi="Arial" w:cs="Arial"/>
+          <w:sz w:val="24"/>
+          <w:szCs w:val="24"/>
+          <w:highlight w:val="cyan"/>
+          <w:lang w:val="en-US"/>
+        </w:rPr>
+        <w:t>#alamatpemenang#</w:t>
       </w:r>
     </w:p>
     <w:p>
@@ -769,7 +545,7 @@
           <w:szCs w:val="24"/>
           <w:lang w:val="pt-BR"/>
         </w:rPr>
-        <w:t>: 00</w:t>
+        <w:t xml:space="preserve">: </w:t>
       </w:r>
       <w:r>
         <w:rPr>
@@ -779,7 +555,7 @@
           <w:szCs w:val="24"/>
           <w:lang w:val="pt-BR"/>
         </w:rPr>
-        <w:t>579</w:t>
+        <w:t>#nokontrak#</w:t>
       </w:r>
       <w:r>
         <w:rPr>
@@ -789,7 +565,7 @@
           <w:szCs w:val="24"/>
           <w:lang w:val="pt-BR"/>
         </w:rPr>
-        <w:t>/611/</w:t>
+        <w:t xml:space="preserve"> </w:t>
       </w:r>
       <w:r>
         <w:rPr>
@@ -799,7 +575,7 @@
           <w:szCs w:val="24"/>
           <w:lang w:val="pt-BR"/>
         </w:rPr>
-        <w:t>M</w:t>
+        <w:t>tanggal</w:t>
       </w:r>
       <w:r>
         <w:rPr>
@@ -809,7 +585,7 @@
           <w:szCs w:val="24"/>
           <w:lang w:val="pt-BR"/>
         </w:rPr>
-        <w:t>S DAN</w:t>
+        <w:t xml:space="preserve"> </w:t>
       </w:r>
       <w:r>
         <w:rPr>
@@ -819,7 +595,7 @@
           <w:szCs w:val="24"/>
           <w:lang w:val="pt-BR"/>
         </w:rPr>
-        <w:t>/20</w:t>
+        <w:t>#tanggalkontrak#</w:t>
       </w:r>
       <w:r>
         <w:rPr>
@@ -829,129 +605,35 @@
           <w:szCs w:val="24"/>
           <w:lang w:val="pt-BR"/>
         </w:rPr>
-        <w:t>1</w:t>
-      </w:r>
-      <w:r>
-        <w:rPr>
-          <w:rFonts w:ascii="Arial" w:hAnsi="Arial" w:cs="Arial"/>
-          <w:snapToGrid w:val="0"/>
-          <w:sz w:val="24"/>
-          <w:szCs w:val="24"/>
-          <w:lang w:val="pt-BR"/>
-        </w:rPr>
-        <w:t xml:space="preserve">0 </w:t>
-      </w:r>
-      <w:r>
-        <w:rPr>
-          <w:rFonts w:ascii="Arial" w:hAnsi="Arial" w:cs="Arial"/>
-          <w:snapToGrid w:val="0"/>
-          <w:sz w:val="24"/>
-          <w:szCs w:val="24"/>
-          <w:lang w:val="pt-BR"/>
-        </w:rPr>
-        <w:t>tanggal</w:t>
-      </w:r>
-      <w:r>
-        <w:rPr>
-          <w:rFonts w:ascii="Arial" w:hAnsi="Arial" w:cs="Arial"/>
-          <w:snapToGrid w:val="0"/>
-          <w:sz w:val="24"/>
-          <w:szCs w:val="24"/>
-          <w:lang w:val="pt-BR"/>
+        <w:t xml:space="preserve">, perihal </w:t>
+      </w:r>
+      <w:r>
+        <w:rPr>
+          <w:rFonts w:ascii="Arial" w:hAnsi="Arial" w:cs="Arial"/>
+          <w:sz w:val="24"/>
+          <w:szCs w:val="24"/>
+          <w:lang w:val="fr-FR"/>
+        </w:rPr>
+        <w:t>Pekerjaan</w:t>
+      </w:r>
+      <w:r>
+        <w:rPr>
+          <w:rFonts w:ascii="Arial" w:hAnsi="Arial" w:cs="Arial"/>
+          <w:sz w:val="24"/>
+          <w:szCs w:val="24"/>
+          <w:lang w:val="fr-FR"/>
         </w:rPr>
         <w:t xml:space="preserve"> </w:t>
       </w:r>
       <w:r>
         <w:rPr>
           <w:rFonts w:ascii="Arial" w:hAnsi="Arial" w:cs="Arial"/>
-          <w:snapToGrid w:val="0"/>
-          <w:sz w:val="24"/>
-          <w:szCs w:val="24"/>
-          <w:lang w:val="pt-BR"/>
-        </w:rPr>
-        <w:t>29</w:t>
-      </w:r>
-      <w:r>
-        <w:rPr>
-          <w:rFonts w:ascii="Arial" w:hAnsi="Arial" w:cs="Arial"/>
-          <w:snapToGrid w:val="0"/>
-          <w:sz w:val="24"/>
-          <w:szCs w:val="24"/>
-          <w:lang w:val="pt-BR"/>
-        </w:rPr>
-        <w:t xml:space="preserve"> </w:t>
-      </w:r>
-      <w:r>
-        <w:rPr>
-          <w:rFonts w:ascii="Arial" w:hAnsi="Arial" w:cs="Arial"/>
-          <w:snapToGrid w:val="0"/>
-          <w:sz w:val="24"/>
-          <w:szCs w:val="24"/>
-          <w:lang w:val="pt-BR"/>
-        </w:rPr>
-        <w:t>Juni</w:t>
-      </w:r>
-      <w:r>
-        <w:rPr>
-          <w:rFonts w:ascii="Arial" w:hAnsi="Arial" w:cs="Arial"/>
-          <w:snapToGrid w:val="0"/>
-          <w:sz w:val="24"/>
-          <w:szCs w:val="24"/>
-          <w:lang w:val="pt-BR"/>
-        </w:rPr>
-        <w:t xml:space="preserve"> </w:t>
-      </w:r>
-      <w:r>
-        <w:rPr>
-          <w:rFonts w:ascii="Arial" w:hAnsi="Arial" w:cs="Arial"/>
-          <w:snapToGrid w:val="0"/>
-          <w:sz w:val="24"/>
-          <w:szCs w:val="24"/>
-          <w:lang w:val="pt-BR"/>
-        </w:rPr>
-        <w:t xml:space="preserve"> </w:t>
-      </w:r>
-      <w:r>
-        <w:rPr>
-          <w:rFonts w:ascii="Arial" w:hAnsi="Arial" w:cs="Arial"/>
-          <w:snapToGrid w:val="0"/>
-          <w:sz w:val="24"/>
-          <w:szCs w:val="24"/>
-          <w:lang w:val="pt-BR"/>
-        </w:rPr>
-        <w:t>20</w:t>
-      </w:r>
-      <w:r>
-        <w:rPr>
-          <w:rFonts w:ascii="Arial" w:hAnsi="Arial" w:cs="Arial"/>
-          <w:snapToGrid w:val="0"/>
-          <w:sz w:val="24"/>
-          <w:szCs w:val="24"/>
-          <w:lang w:val="pt-BR"/>
-        </w:rPr>
-        <w:t>1</w:t>
-      </w:r>
-      <w:r>
-        <w:rPr>
-          <w:rFonts w:ascii="Arial" w:hAnsi="Arial" w:cs="Arial"/>
-          <w:snapToGrid w:val="0"/>
-          <w:sz w:val="24"/>
-          <w:szCs w:val="24"/>
-          <w:lang w:val="pt-BR"/>
-        </w:rPr>
-        <w:t xml:space="preserve">0, perihal </w:t>
-      </w:r>
-      <w:proofErr w:type="spellStart"/>
-      <w:r>
-        <w:rPr>
-          <w:rFonts w:ascii="Arial" w:hAnsi="Arial" w:cs="Arial"/>
           <w:sz w:val="24"/>
           <w:szCs w:val="24"/>
           <w:lang w:val="fr-FR"/>
         </w:rPr>
-        <w:t>Pekerjaan</w:t>
-      </w:r>
-      <w:proofErr w:type="spellEnd"/>
+        <w:t>#namapengadaan#</w:t>
+      </w:r>
       <w:r>
         <w:rPr>
           <w:rFonts w:ascii="Arial" w:hAnsi="Arial" w:cs="Arial"/>
@@ -959,107 +641,7 @@
           <w:szCs w:val="24"/>
           <w:lang w:val="fr-FR"/>
         </w:rPr>
-        <w:t xml:space="preserve"> Jasa </w:t>
-      </w:r>
-      <w:proofErr w:type="spellStart"/>
-      <w:r>
-        <w:rPr>
-          <w:rFonts w:ascii="Arial" w:hAnsi="Arial" w:cs="Arial"/>
-          <w:sz w:val="24"/>
-          <w:szCs w:val="24"/>
-          <w:lang w:val="fr-FR"/>
-        </w:rPr>
-        <w:t>Akusisi</w:t>
-      </w:r>
-      <w:proofErr w:type="spellEnd"/>
-      <w:r>
-        <w:rPr>
-          <w:rFonts w:ascii="Arial" w:hAnsi="Arial" w:cs="Arial"/>
-          <w:sz w:val="24"/>
-          <w:szCs w:val="24"/>
-          <w:lang w:val="fr-FR"/>
-        </w:rPr>
-        <w:t xml:space="preserve"> </w:t>
-      </w:r>
-      <w:proofErr w:type="spellStart"/>
-      <w:r>
-        <w:rPr>
-          <w:rFonts w:ascii="Arial" w:hAnsi="Arial" w:cs="Arial"/>
-          <w:sz w:val="24"/>
-          <w:szCs w:val="24"/>
-          <w:lang w:val="fr-FR"/>
-        </w:rPr>
-        <w:t>Tacit</w:t>
-      </w:r>
-      <w:proofErr w:type="spellEnd"/>
-      <w:r>
-        <w:rPr>
-          <w:rFonts w:ascii="Arial" w:hAnsi="Arial" w:cs="Arial"/>
-          <w:sz w:val="24"/>
-          <w:szCs w:val="24"/>
-          <w:lang w:val="fr-FR"/>
-        </w:rPr>
-        <w:t xml:space="preserve"> To Explicit </w:t>
-      </w:r>
-      <w:proofErr w:type="spellStart"/>
-      <w:r>
-        <w:rPr>
-          <w:rFonts w:ascii="Arial" w:hAnsi="Arial" w:cs="Arial"/>
-          <w:sz w:val="24"/>
-          <w:szCs w:val="24"/>
-          <w:lang w:val="fr-FR"/>
-        </w:rPr>
-        <w:t>Knowledge</w:t>
-      </w:r>
-      <w:proofErr w:type="spellEnd"/>
-      <w:r>
-        <w:rPr>
-          <w:rFonts w:ascii="Arial" w:hAnsi="Arial" w:cs="Arial"/>
-          <w:sz w:val="24"/>
-          <w:szCs w:val="24"/>
-          <w:lang w:val="fr-FR"/>
-        </w:rPr>
-        <w:t xml:space="preserve"> </w:t>
-      </w:r>
-      <w:proofErr w:type="spellStart"/>
-      <w:r>
-        <w:rPr>
-          <w:rFonts w:ascii="Arial" w:hAnsi="Arial" w:cs="Arial"/>
-          <w:sz w:val="24"/>
-          <w:szCs w:val="24"/>
-          <w:lang w:val="fr-FR"/>
-        </w:rPr>
-        <w:t>Gathering</w:t>
-      </w:r>
-      <w:proofErr w:type="spellEnd"/>
-      <w:r>
-        <w:rPr>
-          <w:rFonts w:ascii="Arial" w:hAnsi="Arial" w:cs="Arial"/>
-          <w:sz w:val="24"/>
-          <w:szCs w:val="24"/>
-          <w:lang w:val="fr-FR"/>
-        </w:rPr>
-        <w:t xml:space="preserve"> PT PLN (</w:t>
-      </w:r>
-      <w:proofErr w:type="spellStart"/>
-      <w:r>
-        <w:rPr>
-          <w:rFonts w:ascii="Arial" w:hAnsi="Arial" w:cs="Arial"/>
-          <w:sz w:val="24"/>
-          <w:szCs w:val="24"/>
-          <w:lang w:val="fr-FR"/>
-        </w:rPr>
-        <w:t>Persero</w:t>
-      </w:r>
-      <w:proofErr w:type="spellEnd"/>
-      <w:r>
-        <w:rPr>
-          <w:rFonts w:ascii="Arial" w:hAnsi="Arial" w:cs="Arial"/>
-          <w:sz w:val="24"/>
-          <w:szCs w:val="24"/>
-          <w:lang w:val="fr-FR"/>
-        </w:rPr>
-        <w:t>)</w:t>
+        <w:t xml:space="preserve"> PT PLN (Persero)</w:t>
       </w:r>
       <w:r>
         <w:rPr>
@@ -1321,43 +903,21 @@
                 <w:b/>
                 <w:sz w:val="22"/>
                 <w:szCs w:val="22"/>
+                <w:highlight w:val="yellow"/>
                 <w:lang w:val="fr-FR"/>
               </w:rPr>
             </w:pPr>
-            <w:proofErr w:type="spellStart"/>
             <w:r>
               <w:rPr>
                 <w:rFonts w:ascii="Arial" w:hAnsi="Arial" w:cs="Arial"/>
                 <w:b/>
                 <w:sz w:val="22"/>
                 <w:szCs w:val="22"/>
+                <w:highlight w:val="yellow"/>
                 <w:lang w:val="fr-FR"/>
               </w:rPr>
-              <w:t>Ipung</w:t>
+              <w:t>#namadireksi#</w:t>
             </w:r>
-            <w:proofErr w:type="spellEnd"/>
-            <w:r>
-              <w:rPr>
-                <w:rFonts w:ascii="Arial" w:hAnsi="Arial" w:cs="Arial"/>
-                <w:b/>
-                <w:sz w:val="22"/>
-                <w:szCs w:val="22"/>
-                <w:lang w:val="fr-FR"/>
-              </w:rPr>
-              <w:t xml:space="preserve"> </w:t>
-            </w:r>
-            <w:proofErr w:type="spellStart"/>
-            <w:r>
-              <w:rPr>
-                <w:rFonts w:ascii="Arial" w:hAnsi="Arial" w:cs="Arial"/>
-                <w:b/>
-                <w:sz w:val="22"/>
-                <w:szCs w:val="22"/>
-                <w:lang w:val="fr-FR"/>
-              </w:rPr>
-              <w:t>Purwomarwanto</w:t>
-            </w:r>
-            <w:proofErr w:type="spellEnd"/>
           </w:p>
         </w:tc>
       </w:tr>
@@ -1446,6 +1006,7 @@
                 <w:snapToGrid w:val="0"/>
                 <w:sz w:val="22"/>
                 <w:szCs w:val="22"/>
+                <w:highlight w:val="yellow"/>
                 <w:lang w:val="pt-BR"/>
               </w:rPr>
             </w:pPr>
@@ -1456,9 +1017,10 @@
                 <w:snapToGrid w:val="0"/>
                 <w:sz w:val="22"/>
                 <w:szCs w:val="22"/>
-                <w:lang w:val="pt-BR"/>
-              </w:rPr>
-              <w:t>5785012J</w:t>
+                <w:highlight w:val="yellow"/>
+                <w:lang w:val="pt-BR"/>
+              </w:rPr>
+              <w:t>#nipdireksi#</w:t>
             </w:r>
           </w:p>
         </w:tc>
@@ -1548,6 +1110,7 @@
                 <w:snapToGrid w:val="0"/>
                 <w:sz w:val="22"/>
                 <w:szCs w:val="22"/>
+                <w:highlight w:val="yellow"/>
               </w:rPr>
             </w:pPr>
             <w:r>
@@ -1557,30 +1120,9 @@
                 <w:snapToGrid w:val="0"/>
                 <w:sz w:val="22"/>
                 <w:szCs w:val="22"/>
-              </w:rPr>
-              <w:t xml:space="preserve">MS </w:t>
-            </w:r>
-            <w:proofErr w:type="spellStart"/>
-            <w:r>
-              <w:rPr>
-                <w:rFonts w:ascii="Arial" w:hAnsi="Arial" w:cs="Arial"/>
-                <w:b/>
-                <w:snapToGrid w:val="0"/>
-                <w:sz w:val="22"/>
-                <w:szCs w:val="22"/>
-              </w:rPr>
-              <w:t>Pengelolaan</w:t>
-            </w:r>
-            <w:proofErr w:type="spellEnd"/>
-            <w:r>
-              <w:rPr>
-                <w:rFonts w:ascii="Arial" w:hAnsi="Arial" w:cs="Arial"/>
-                <w:b/>
-                <w:snapToGrid w:val="0"/>
-                <w:sz w:val="22"/>
-                <w:szCs w:val="22"/>
-              </w:rPr>
-              <w:t xml:space="preserve"> KM</w:t>
+                <w:highlight w:val="yellow"/>
+              </w:rPr>
+              <w:t>#jabatandireksi#</w:t>
             </w:r>
           </w:p>
         </w:tc>
@@ -1830,6 +1372,7 @@
                 <w:snapToGrid w:val="0"/>
                 <w:sz w:val="22"/>
                 <w:szCs w:val="22"/>
+                <w:highlight w:val="yellow"/>
                 <w:lang w:val="pt-BR"/>
               </w:rPr>
             </w:pPr>
@@ -1839,9 +1382,10 @@
                 <w:b/>
                 <w:sz w:val="22"/>
                 <w:szCs w:val="22"/>
-                <w:lang w:val="pt-BR"/>
-              </w:rPr>
-              <w:t>Achmad Sahil Ansori</w:t>
+                <w:highlight w:val="yellow"/>
+                <w:lang w:val="pt-BR"/>
+              </w:rPr>
+              <w:t>#namapengawas#</w:t>
             </w:r>
           </w:p>
         </w:tc>
@@ -1931,6 +1475,7 @@
                 <w:snapToGrid w:val="0"/>
                 <w:sz w:val="22"/>
                 <w:szCs w:val="22"/>
+                <w:highlight w:val="yellow"/>
                 <w:lang w:val="pt-BR"/>
               </w:rPr>
             </w:pPr>
@@ -1940,9 +1485,10 @@
                 <w:b/>
                 <w:sz w:val="22"/>
                 <w:szCs w:val="22"/>
+                <w:highlight w:val="yellow"/>
                 <w:lang w:val="fr-FR"/>
               </w:rPr>
-              <w:t>7604008A2</w:t>
+              <w:t>#nippengawas#</w:t>
             </w:r>
           </w:p>
         </w:tc>
@@ -2031,85 +1577,32 @@
                 <w:b/>
                 <w:sz w:val="22"/>
                 <w:szCs w:val="22"/>
+                <w:highlight w:val="yellow"/>
                 <w:lang w:val="fr-FR"/>
               </w:rPr>
             </w:pPr>
-            <w:proofErr w:type="spellStart"/>
             <w:r>
               <w:rPr>
                 <w:rFonts w:ascii="Arial" w:hAnsi="Arial" w:cs="Arial"/>
                 <w:b/>
                 <w:sz w:val="22"/>
                 <w:szCs w:val="22"/>
+                <w:highlight w:val="yellow"/>
                 <w:lang w:val="fr-FR"/>
               </w:rPr>
-              <w:t>Asisten</w:t>
+              <w:t>#jabatanpengawas#</w:t>
             </w:r>
-            <w:proofErr w:type="spellEnd"/>
-            <w:r>
+          </w:p>
+          <w:p>
+            <w:pPr>
+              <w:jc w:val="both"/>
               <w:rPr>
                 <w:rFonts w:ascii="Arial" w:hAnsi="Arial" w:cs="Arial"/>
                 <w:b/>
+                <w:snapToGrid w:val="0"/>
                 <w:sz w:val="22"/>
                 <w:szCs w:val="22"/>
-                <w:lang w:val="fr-FR"/>
-              </w:rPr>
-              <w:t xml:space="preserve"> </w:t>
-            </w:r>
-            <w:proofErr w:type="spellStart"/>
-            <w:r>
-              <w:rPr>
-                <w:rFonts w:ascii="Arial" w:hAnsi="Arial" w:cs="Arial"/>
-                <w:b/>
-                <w:sz w:val="22"/>
-                <w:szCs w:val="22"/>
-                <w:lang w:val="fr-FR"/>
-              </w:rPr>
-              <w:t>Analyst</w:t>
-            </w:r>
-            <w:proofErr w:type="spellEnd"/>
-            <w:r>
-              <w:rPr>
-                <w:rFonts w:ascii="Arial" w:hAnsi="Arial" w:cs="Arial"/>
-                <w:b/>
-                <w:sz w:val="22"/>
-                <w:szCs w:val="22"/>
-                <w:lang w:val="fr-FR"/>
-              </w:rPr>
-              <w:t xml:space="preserve"> </w:t>
-            </w:r>
-            <w:proofErr w:type="spellStart"/>
-            <w:r>
-              <w:rPr>
-                <w:rFonts w:ascii="Arial" w:hAnsi="Arial" w:cs="Arial"/>
-                <w:b/>
-                <w:sz w:val="22"/>
-                <w:szCs w:val="22"/>
-                <w:lang w:val="fr-FR"/>
-              </w:rPr>
-              <w:t>Sistem</w:t>
-            </w:r>
-            <w:proofErr w:type="spellEnd"/>
-            <w:r>
-              <w:rPr>
-                <w:rFonts w:ascii="Arial" w:hAnsi="Arial" w:cs="Arial"/>
-                <w:b/>
-                <w:sz w:val="22"/>
-                <w:szCs w:val="22"/>
-                <w:lang w:val="fr-FR"/>
-              </w:rPr>
-              <w:t xml:space="preserve"> KM</w:t>
-            </w:r>
-          </w:p>
-          <w:p>
-            <w:pPr>
-              <w:jc w:val="both"/>
-              <w:rPr>
-                <w:rFonts w:ascii="Arial" w:hAnsi="Arial" w:cs="Arial"/>
-                <w:b/>
-                <w:snapToGrid w:val="0"/>
-                <w:sz w:val="22"/>
-                <w:szCs w:val="22"/>
+                <w:highlight w:val="yellow"/>
                 <w:lang w:val="fi-FI"/>
               </w:rPr>
             </w:pPr>
@@ -2188,9 +1681,10 @@
           <w:snapToGrid w:val="0"/>
           <w:sz w:val="24"/>
           <w:szCs w:val="24"/>
+          <w:highlight w:val="red"/>
           <w:lang w:val="pt-BR"/>
         </w:rPr>
-        <w:t>0</w:t>
+        <w:t>#nomorapaan#</w:t>
       </w:r>
       <w:r>
         <w:rPr>
@@ -2200,17 +1694,18 @@
           <w:szCs w:val="24"/>
           <w:lang w:val="pt-BR"/>
         </w:rPr>
-        <w:t>46.</w:t>
-      </w:r>
-      <w:r>
-        <w:rPr>
-          <w:rFonts w:ascii="Arial" w:hAnsi="Arial" w:cs="Arial"/>
-          <w:snapToGrid w:val="0"/>
-          <w:sz w:val="24"/>
-          <w:szCs w:val="24"/>
+        <w:t xml:space="preserve"> tanggal </w:t>
+      </w:r>
+      <w:r>
+        <w:rPr>
+          <w:rFonts w:ascii="Arial" w:hAnsi="Arial" w:cs="Arial"/>
+          <w:snapToGrid w:val="0"/>
+          <w:sz w:val="24"/>
+          <w:szCs w:val="24"/>
+          <w:highlight w:val="red"/>
           <w:lang w:val="pt-BR"/>
         </w:rPr>
-        <w:t>STg</w:t>
+        <w:t>#tanggalapaan#</w:t>
       </w:r>
       <w:r>
         <w:rPr>
@@ -2220,127 +1715,7 @@
           <w:szCs w:val="24"/>
           <w:lang w:val="pt-BR"/>
         </w:rPr>
-        <w:t>/611/</w:t>
-      </w:r>
-      <w:r>
-        <w:rPr>
-          <w:rFonts w:ascii="Arial" w:hAnsi="Arial" w:cs="Arial"/>
-          <w:snapToGrid w:val="0"/>
-          <w:sz w:val="24"/>
-          <w:szCs w:val="24"/>
-          <w:lang w:val="pt-BR"/>
-        </w:rPr>
-        <w:t>M</w:t>
-      </w:r>
-      <w:r>
-        <w:rPr>
-          <w:rFonts w:ascii="Arial" w:hAnsi="Arial" w:cs="Arial"/>
-          <w:snapToGrid w:val="0"/>
-          <w:sz w:val="24"/>
-          <w:szCs w:val="24"/>
-          <w:lang w:val="pt-BR"/>
-        </w:rPr>
-        <w:t>S DAN/</w:t>
-      </w:r>
-      <w:r>
-        <w:rPr>
-          <w:rFonts w:ascii="Arial" w:hAnsi="Arial" w:cs="Arial"/>
-          <w:snapToGrid w:val="0"/>
-          <w:sz w:val="24"/>
-          <w:szCs w:val="24"/>
-          <w:lang w:val="pt-BR"/>
-        </w:rPr>
-        <w:t>20</w:t>
-      </w:r>
-      <w:r>
-        <w:rPr>
-          <w:rFonts w:ascii="Arial" w:hAnsi="Arial" w:cs="Arial"/>
-          <w:snapToGrid w:val="0"/>
-          <w:sz w:val="24"/>
-          <w:szCs w:val="24"/>
-          <w:lang w:val="pt-BR"/>
-        </w:rPr>
-        <w:t>1</w:t>
-      </w:r>
-      <w:r>
-        <w:rPr>
-          <w:rFonts w:ascii="Arial" w:hAnsi="Arial" w:cs="Arial"/>
-          <w:snapToGrid w:val="0"/>
-          <w:sz w:val="24"/>
-          <w:szCs w:val="24"/>
-          <w:lang w:val="pt-BR"/>
-        </w:rPr>
-        <w:t xml:space="preserve">0 tanggal </w:t>
-      </w:r>
-      <w:r>
-        <w:rPr>
-          <w:rFonts w:ascii="Arial" w:hAnsi="Arial" w:cs="Arial"/>
-          <w:snapToGrid w:val="0"/>
-          <w:sz w:val="24"/>
-          <w:szCs w:val="24"/>
-          <w:lang w:val="pt-BR"/>
-        </w:rPr>
-        <w:t>29</w:t>
-      </w:r>
-      <w:r>
-        <w:rPr>
-          <w:rFonts w:ascii="Arial" w:hAnsi="Arial" w:cs="Arial"/>
-          <w:snapToGrid w:val="0"/>
-          <w:sz w:val="24"/>
-          <w:szCs w:val="24"/>
-          <w:lang w:val="pt-BR"/>
-        </w:rPr>
-        <w:t xml:space="preserve"> </w:t>
-      </w:r>
-      <w:r>
-        <w:rPr>
-          <w:rFonts w:ascii="Arial" w:hAnsi="Arial" w:cs="Arial"/>
-          <w:snapToGrid w:val="0"/>
-          <w:sz w:val="24"/>
-          <w:szCs w:val="24"/>
-          <w:lang w:val="pt-BR"/>
-        </w:rPr>
-        <w:t>Juni</w:t>
-      </w:r>
-      <w:r>
-        <w:rPr>
-          <w:rFonts w:ascii="Arial" w:hAnsi="Arial" w:cs="Arial"/>
-          <w:snapToGrid w:val="0"/>
-          <w:sz w:val="24"/>
-          <w:szCs w:val="24"/>
-          <w:lang w:val="pt-BR"/>
-        </w:rPr>
-        <w:t xml:space="preserve"> </w:t>
-      </w:r>
-      <w:r>
-        <w:rPr>
-          <w:rFonts w:ascii="Arial" w:hAnsi="Arial" w:cs="Arial"/>
-          <w:snapToGrid w:val="0"/>
-          <w:sz w:val="24"/>
-          <w:szCs w:val="24"/>
-          <w:lang w:val="pt-BR"/>
-        </w:rPr>
-        <w:t>20</w:t>
-      </w:r>
-      <w:r>
-        <w:rPr>
-          <w:rFonts w:ascii="Arial" w:hAnsi="Arial" w:cs="Arial"/>
-          <w:snapToGrid w:val="0"/>
-          <w:sz w:val="24"/>
-          <w:szCs w:val="24"/>
-          <w:lang w:val="pt-BR"/>
-        </w:rPr>
-        <w:t>1</w:t>
-      </w:r>
-      <w:r>
-        <w:rPr>
-          <w:rFonts w:ascii="Arial" w:hAnsi="Arial" w:cs="Arial"/>
-          <w:snapToGrid w:val="0"/>
-          <w:sz w:val="24"/>
-          <w:szCs w:val="24"/>
-          <w:lang w:val="pt-BR"/>
-        </w:rPr>
-        <w:t>0 (terlampir)</w:t>
+        <w:t xml:space="preserve"> (terlampir)</w:t>
       </w:r>
     </w:p>
     <w:p>
@@ -2498,7 +1873,21 @@
                 <w:szCs w:val="24"/>
                 <w:lang w:val="nb-NO"/>
               </w:rPr>
-              <w:t xml:space="preserve">BARANG/JASA </w:t>
+              <w:t>BARANG/JASA</w:t>
+            </w:r>
+            <w:bookmarkStart w:id="0" w:name="_GoBack"/>
+            <w:bookmarkEnd w:id="0"/>
+            <w:r>
+              <w:rPr>
+                <w:rFonts w:ascii="Arial" w:hAnsi="Arial" w:cs="Arial"/>
+                <w:b/>
+                <w:bCs/>
+                <w:snapToGrid w:val="0"/>
+                <w:sz w:val="24"/>
+                <w:szCs w:val="24"/>
+                <w:lang w:val="nb-NO"/>
+              </w:rPr>
+              <w:t xml:space="preserve"> </w:t>
             </w:r>
             <w:r>
               <w:rPr>
@@ -2623,9 +2012,10 @@
                 <w:snapToGrid w:val="0"/>
                 <w:sz w:val="24"/>
                 <w:szCs w:val="24"/>
+                <w:highlight w:val="cyan"/>
                 <w:lang w:val="nb-NO"/>
               </w:rPr>
-              <w:t>DYAH ISWARI</w:t>
+              <w:t>#namamanajer#</w:t>
             </w:r>
           </w:p>
         </w:tc>
@@ -3714,11 +3104,15 @@
   </w:style>
   <w:style w:type="character" w:default="1" w:styleId="DefaultParagraphFont">
     <w:name w:val="Default Paragraph Font"/>
+    <w:uiPriority w:val="1"/>
     <w:semiHidden/>
+    <w:unhideWhenUsed/>
   </w:style>
   <w:style w:type="table" w:default="1" w:styleId="TableNormal">
     <w:name w:val="Normal Table"/>
+    <w:uiPriority w:val="99"/>
     <w:semiHidden/>
+    <w:unhideWhenUsed/>
     <w:tblPr>
       <w:tblInd w:w="0" w:type="dxa"/>
       <w:tblCellMar>
@@ -3731,7 +3125,9 @@
   </w:style>
   <w:style w:type="numbering" w:default="1" w:styleId="NoList">
     <w:name w:val="No List"/>
+    <w:uiPriority w:val="99"/>
     <w:semiHidden/>
+    <w:unhideWhenUsed/>
   </w:style>
   <w:style w:type="paragraph" w:styleId="BodyTextIndent">
     <w:name w:val="Body Text Indent"/>
@@ -3793,7 +3189,7 @@
     </w:rPr>
   </w:style>
   <w:style w:type="paragraph" w:customStyle="1" w:styleId="Char">
-    <w:name w:val=" Char"/>
+    <w:name w:val="Char"/>
     <w:basedOn w:val="Normal"/>
     <w:rsid w:val="00BC00E2"/>
     <w:pPr>
@@ -3997,11 +3393,15 @@
   </w:style>
   <w:style w:type="character" w:default="1" w:styleId="DefaultParagraphFont">
     <w:name w:val="Default Paragraph Font"/>
+    <w:uiPriority w:val="1"/>
     <w:semiHidden/>
+    <w:unhideWhenUsed/>
   </w:style>
   <w:style w:type="table" w:default="1" w:styleId="TableNormal">
     <w:name w:val="Normal Table"/>
+    <w:uiPriority w:val="99"/>
     <w:semiHidden/>
+    <w:unhideWhenUsed/>
     <w:tblPr>
       <w:tblInd w:w="0" w:type="dxa"/>
       <w:tblCellMar>
@@ -4014,7 +3414,9 @@
   </w:style>
   <w:style w:type="numbering" w:default="1" w:styleId="NoList">
     <w:name w:val="No List"/>
+    <w:uiPriority w:val="99"/>
     <w:semiHidden/>
+    <w:unhideWhenUsed/>
   </w:style>
   <w:style w:type="paragraph" w:styleId="BodyTextIndent">
     <w:name w:val="Body Text Indent"/>
@@ -4076,7 +3478,7 @@
     </w:rPr>
   </w:style>
   <w:style w:type="paragraph" w:customStyle="1" w:styleId="Char">
-    <w:name w:val=" Char"/>
+    <w:name w:val="Char"/>
     <w:basedOn w:val="Normal"/>
     <w:rsid w:val="00BC00E2"/>
     <w:pPr>

</xml_diff>

<commit_message>
kontrak: detail dan notadinas pengawasan
</commit_message>
<xml_diff>
--- a/templates/18 nota dinas pengawasan.docx
+++ b/templates/18 nota dinas pengawasan.docx
@@ -5,83 +5,6 @@
     <w:p>
       <w:pPr>
         <w:widowControl w:val="0"/>
-        <w:rPr>
-          <w:rFonts w:ascii="Verdana" w:hAnsi="Verdana"/>
-          <w:snapToGrid w:val="0"/>
-          <w:sz w:val="22"/>
-          <w:szCs w:val="22"/>
-        </w:rPr>
-      </w:pPr>
-    </w:p>
-    <w:p>
-      <w:pPr>
-        <w:widowControl w:val="0"/>
-        <w:rPr>
-          <w:rFonts w:ascii="Verdana" w:hAnsi="Verdana"/>
-          <w:snapToGrid w:val="0"/>
-          <w:sz w:val="22"/>
-          <w:szCs w:val="22"/>
-        </w:rPr>
-      </w:pPr>
-    </w:p>
-    <w:p>
-      <w:pPr>
-        <w:widowControl w:val="0"/>
-        <w:rPr>
-          <w:rFonts w:ascii="Verdana" w:hAnsi="Verdana"/>
-          <w:snapToGrid w:val="0"/>
-          <w:sz w:val="22"/>
-          <w:szCs w:val="22"/>
-        </w:rPr>
-      </w:pPr>
-    </w:p>
-    <w:p>
-      <w:pPr>
-        <w:widowControl w:val="0"/>
-        <w:rPr>
-          <w:rFonts w:ascii="Verdana" w:hAnsi="Verdana"/>
-          <w:snapToGrid w:val="0"/>
-          <w:sz w:val="22"/>
-          <w:szCs w:val="22"/>
-        </w:rPr>
-      </w:pPr>
-    </w:p>
-    <w:p>
-      <w:pPr>
-        <w:widowControl w:val="0"/>
-        <w:rPr>
-          <w:rFonts w:ascii="Verdana" w:hAnsi="Verdana"/>
-          <w:snapToGrid w:val="0"/>
-          <w:sz w:val="22"/>
-          <w:szCs w:val="22"/>
-        </w:rPr>
-      </w:pPr>
-    </w:p>
-    <w:p>
-      <w:pPr>
-        <w:widowControl w:val="0"/>
-        <w:rPr>
-          <w:rFonts w:ascii="Verdana" w:hAnsi="Verdana"/>
-          <w:snapToGrid w:val="0"/>
-          <w:sz w:val="22"/>
-          <w:szCs w:val="22"/>
-        </w:rPr>
-      </w:pPr>
-    </w:p>
-    <w:p>
-      <w:pPr>
-        <w:widowControl w:val="0"/>
-        <w:rPr>
-          <w:rFonts w:ascii="Verdana" w:hAnsi="Verdana"/>
-          <w:snapToGrid w:val="0"/>
-          <w:sz w:val="22"/>
-          <w:szCs w:val="22"/>
-        </w:rPr>
-      </w:pPr>
-    </w:p>
-    <w:p>
-      <w:pPr>
-        <w:widowControl w:val="0"/>
         <w:tabs>
           <w:tab w:val="left" w:pos="1134"/>
           <w:tab w:val="left" w:pos="6210"/>
@@ -553,6 +476,7 @@
           <w:snapToGrid w:val="0"/>
           <w:sz w:val="24"/>
           <w:szCs w:val="24"/>
+          <w:highlight w:val="cyan"/>
           <w:lang w:val="pt-BR"/>
         </w:rPr>
         <w:t>#nokontrak#</w:t>
@@ -593,6 +517,7 @@
           <w:snapToGrid w:val="0"/>
           <w:sz w:val="24"/>
           <w:szCs w:val="24"/>
+          <w:highlight w:val="cyan"/>
           <w:lang w:val="pt-BR"/>
         </w:rPr>
         <w:t>#tanggalkontrak#</w:t>
@@ -630,6 +555,7 @@
           <w:rFonts w:ascii="Arial" w:hAnsi="Arial" w:cs="Arial"/>
           <w:sz w:val="24"/>
           <w:szCs w:val="24"/>
+          <w:highlight w:val="cyan"/>
           <w:lang w:val="fr-FR"/>
         </w:rPr>
         <w:t>#namapengadaan#</w:t>
@@ -964,6 +890,8 @@
               </w:rPr>
               <w:t>N i p</w:t>
             </w:r>
+            <w:bookmarkStart w:id="0" w:name="_GoBack"/>
+            <w:bookmarkEnd w:id="0"/>
           </w:p>
         </w:tc>
         <w:tc>
@@ -1873,21 +1801,7 @@
                 <w:szCs w:val="24"/>
                 <w:lang w:val="nb-NO"/>
               </w:rPr>
-              <w:t>BARANG/JASA</w:t>
-            </w:r>
-            <w:bookmarkStart w:id="0" w:name="_GoBack"/>
-            <w:bookmarkEnd w:id="0"/>
-            <w:r>
-              <w:rPr>
-                <w:rFonts w:ascii="Arial" w:hAnsi="Arial" w:cs="Arial"/>
-                <w:b/>
-                <w:bCs/>
-                <w:snapToGrid w:val="0"/>
-                <w:sz w:val="24"/>
-                <w:szCs w:val="24"/>
-                <w:lang w:val="nb-NO"/>
-              </w:rPr>
-              <w:t xml:space="preserve"> </w:t>
+              <w:t xml:space="preserve">BARANG/JASA </w:t>
             </w:r>
             <w:r>
               <w:rPr>

</xml_diff>